<commit_message>
Add Arduion additional files
</commit_message>
<xml_diff>
--- a/프로젝트_1조/1조 회의록.docx
+++ b/프로젝트_1조/1조 회의록.docx
@@ -67,6 +67,7 @@
         </w:rPr>
         <w:t xml:space="preserve"> </w:t>
       </w:r>
+      <w:proofErr w:type="gramStart"/>
       <w:r>
         <w:rPr>
           <w:rFonts w:hint="eastAsia"/>
@@ -74,7 +75,11 @@
         <w:t xml:space="preserve">센서 </w:t>
       </w:r>
       <w:r>
-        <w:t xml:space="preserve">:  </w:t>
+        <w:t>:</w:t>
+      </w:r>
+      <w:proofErr w:type="gramEnd"/>
+      <w:r>
+        <w:t xml:space="preserve">  </w:t>
       </w:r>
       <w:r>
         <w:rPr>
@@ -85,11 +90,19 @@
       <w:r>
         <w:t xml:space="preserve">, </w:t>
       </w:r>
-      <w:r>
-        <w:rPr>
-          <w:rFonts w:hint="eastAsia"/>
-        </w:rPr>
-        <w:t>트래킹센서(트랙)</w:t>
+      <w:proofErr w:type="spellStart"/>
+      <w:r>
+        <w:rPr>
+          <w:rFonts w:hint="eastAsia"/>
+        </w:rPr>
+        <w:t>트래킹센서</w:t>
+      </w:r>
+      <w:proofErr w:type="spellEnd"/>
+      <w:r>
+        <w:rPr>
+          <w:rFonts w:hint="eastAsia"/>
+        </w:rPr>
+        <w:t>(트랙)</w:t>
       </w:r>
       <w:r>
         <w:t xml:space="preserve">, </w:t>
@@ -103,11 +116,19 @@
       <w:r>
         <w:t xml:space="preserve">, </w:t>
       </w:r>
-      <w:r>
-        <w:rPr>
-          <w:rFonts w:hint="eastAsia"/>
-        </w:rPr>
-        <w:t>블루투스센서(통신)</w:t>
+      <w:proofErr w:type="spellStart"/>
+      <w:r>
+        <w:rPr>
+          <w:rFonts w:hint="eastAsia"/>
+        </w:rPr>
+        <w:t>블루투스센서</w:t>
+      </w:r>
+      <w:proofErr w:type="spellEnd"/>
+      <w:r>
+        <w:rPr>
+          <w:rFonts w:hint="eastAsia"/>
+        </w:rPr>
+        <w:t>(통신)</w:t>
       </w:r>
     </w:p>
     <w:p/>
@@ -1233,12 +1254,28 @@
           <w:rFonts w:hint="eastAsia"/>
           <w:u w:val="single"/>
         </w:rPr>
-        <w:t>를 이용한 아두이노 간(사물 간)</w:t>
-      </w:r>
-      <w:r>
-        <w:rPr>
+        <w:t xml:space="preserve">를 이용한 </w:t>
+      </w:r>
+      <w:proofErr w:type="spellStart"/>
+      <w:r>
+        <w:rPr>
+          <w:rFonts w:hint="eastAsia"/>
           <w:u w:val="single"/>
         </w:rPr>
+        <w:t>아두이노</w:t>
+      </w:r>
+      <w:proofErr w:type="spellEnd"/>
+      <w:r>
+        <w:rPr>
+          <w:rFonts w:hint="eastAsia"/>
+          <w:u w:val="single"/>
+        </w:rPr>
+        <w:t xml:space="preserve"> 간(사물 간)</w:t>
+      </w:r>
+      <w:r>
+        <w:rPr>
+          <w:u w:val="single"/>
+        </w:rPr>
         <w:t xml:space="preserve"> </w:t>
       </w:r>
       <w:r>
@@ -1287,7 +1324,21 @@
         <w:rPr>
           <w:rFonts w:hint="eastAsia"/>
         </w:rPr>
-        <w:t xml:space="preserve">차체의 아두이노와 조이스틱(컨트롤러)의 통신연결 확인 </w:t>
+        <w:t xml:space="preserve">차체의 </w:t>
+      </w:r>
+      <w:proofErr w:type="spellStart"/>
+      <w:r>
+        <w:rPr>
+          <w:rFonts w:hint="eastAsia"/>
+        </w:rPr>
+        <w:t>아두이노와</w:t>
+      </w:r>
+      <w:proofErr w:type="spellEnd"/>
+      <w:r>
+        <w:rPr>
+          <w:rFonts w:hint="eastAsia"/>
+        </w:rPr>
+        <w:t xml:space="preserve"> 조이스틱(컨트롤러)의 통신연결 확인 </w:t>
       </w:r>
       <w:r>
         <w:t xml:space="preserve">-&gt; </w:t>
@@ -1513,6 +1564,7 @@
     </w:p>
     <w:p/>
     <w:p>
+      <w:proofErr w:type="spellStart"/>
       <w:r>
         <w:rPr>
           <w:rFonts w:hint="eastAsia"/>
@@ -1520,7 +1572,11 @@
         <w:t>X</w:t>
       </w:r>
       <w:r>
-        <w:t xml:space="preserve">Bee </w:t>
+        <w:t>Bee</w:t>
+      </w:r>
+      <w:proofErr w:type="spellEnd"/>
+      <w:r>
+        <w:t xml:space="preserve"> </w:t>
       </w:r>
       <w:r>
         <w:rPr>
@@ -1540,11 +1596,6 @@
     </w:p>
     <w:p/>
     <w:p>
-      <w:pPr>
-        <w:rPr>
-          <w:rFonts w:hint="eastAsia"/>
-        </w:rPr>
-      </w:pPr>
       <w:r>
         <w:t>2021/11/02(</w:t>
       </w:r>
@@ -1564,6 +1615,7 @@
         </w:numPr>
         <w:ind w:leftChars="0"/>
       </w:pPr>
+      <w:proofErr w:type="spellStart"/>
       <w:r>
         <w:rPr>
           <w:rFonts w:hint="eastAsia"/>
@@ -1571,7 +1623,11 @@
         <w:t>X</w:t>
       </w:r>
       <w:r>
-        <w:t xml:space="preserve">Bee </w:t>
+        <w:t>Bee</w:t>
+      </w:r>
+      <w:proofErr w:type="spellEnd"/>
+      <w:r>
+        <w:t xml:space="preserve"> </w:t>
       </w:r>
       <w:r>
         <w:rPr>
@@ -1624,18 +1680,39 @@
           <w:numId w:val="6"/>
         </w:numPr>
         <w:ind w:leftChars="0"/>
-        <w:rPr>
-          <w:rFonts w:hint="eastAsia"/>
-        </w:rPr>
-      </w:pPr>
-      <w:r>
-        <w:t xml:space="preserve">Serial.write -&gt; Serial.println </w:t>
-      </w:r>
-      <w:r>
-        <w:rPr>
-          <w:rFonts w:hint="eastAsia"/>
-        </w:rPr>
-        <w:t>으로 수정</w:t>
+      </w:pPr>
+      <w:proofErr w:type="spellStart"/>
+      <w:r>
+        <w:t>Serial.write</w:t>
+      </w:r>
+      <w:proofErr w:type="spellEnd"/>
+      <w:r>
+        <w:t xml:space="preserve"> -&gt; </w:t>
+      </w:r>
+      <w:proofErr w:type="spellStart"/>
+      <w:r>
+        <w:t>Serial.</w:t>
+      </w:r>
+      <w:proofErr w:type="gramStart"/>
+      <w:r>
+        <w:t>println</w:t>
+      </w:r>
+      <w:proofErr w:type="spellEnd"/>
+      <w:r>
+        <w:t xml:space="preserve"> </w:t>
+      </w:r>
+      <w:r>
+        <w:rPr>
+          <w:rFonts w:hint="eastAsia"/>
+        </w:rPr>
+        <w:t>으로</w:t>
+      </w:r>
+      <w:proofErr w:type="gramEnd"/>
+      <w:r>
+        <w:rPr>
+          <w:rFonts w:hint="eastAsia"/>
+        </w:rPr>
+        <w:t xml:space="preserve"> 수정</w:t>
       </w:r>
     </w:p>
     <w:p>
@@ -1646,15 +1723,26 @@
           <w:numId w:val="6"/>
         </w:numPr>
         <w:ind w:leftChars="0"/>
-        <w:rPr>
-          <w:rFonts w:hint="eastAsia"/>
-        </w:rPr>
-      </w:pPr>
-      <w:r>
-        <w:rPr>
-          <w:rFonts w:hint="eastAsia"/>
-        </w:rPr>
-        <w:t xml:space="preserve">스위치 동작 시 차량쪽의 </w:t>
+      </w:pPr>
+      <w:r>
+        <w:rPr>
+          <w:rFonts w:hint="eastAsia"/>
+        </w:rPr>
+        <w:t xml:space="preserve">스위치 동작 시 </w:t>
+      </w:r>
+      <w:proofErr w:type="spellStart"/>
+      <w:r>
+        <w:rPr>
+          <w:rFonts w:hint="eastAsia"/>
+        </w:rPr>
+        <w:t>차량쪽의</w:t>
+      </w:r>
+      <w:proofErr w:type="spellEnd"/>
+      <w:r>
+        <w:rPr>
+          <w:rFonts w:hint="eastAsia"/>
+        </w:rPr>
+        <w:t xml:space="preserve"> </w:t>
       </w:r>
       <w:r>
         <w:t>flag</w:t>
@@ -1672,7 +1760,21 @@
         <w:rPr>
           <w:rFonts w:hint="eastAsia"/>
         </w:rPr>
-        <w:t>컨트롤러 제어부 에서 조건문</w:t>
+        <w:t xml:space="preserve">컨트롤러 </w:t>
+      </w:r>
+      <w:proofErr w:type="gramStart"/>
+      <w:r>
+        <w:rPr>
+          <w:rFonts w:hint="eastAsia"/>
+        </w:rPr>
+        <w:t>제어부 에서</w:t>
+      </w:r>
+      <w:proofErr w:type="gramEnd"/>
+      <w:r>
+        <w:rPr>
+          <w:rFonts w:hint="eastAsia"/>
+        </w:rPr>
+        <w:t xml:space="preserve"> 조건문</w:t>
       </w:r>
       <w:r>
         <w:t xml:space="preserve"> </w:t>
@@ -1701,9 +1803,6 @@
           <w:numId w:val="6"/>
         </w:numPr>
         <w:ind w:leftChars="0"/>
-        <w:rPr>
-          <w:rFonts w:hint="eastAsia"/>
-        </w:rPr>
       </w:pPr>
       <w:r>
         <w:rPr>
@@ -1714,6 +1813,7 @@
       <w:r>
         <w:t>(</w:t>
       </w:r>
+      <w:proofErr w:type="gramStart"/>
       <w:r>
         <w:rPr>
           <w:rFonts w:hint="eastAsia"/>
@@ -1721,7 +1821,11 @@
         <w:t xml:space="preserve">기준 </w:t>
       </w:r>
       <w:r>
-        <w:t xml:space="preserve">: </w:t>
+        <w:t>:</w:t>
+      </w:r>
+      <w:proofErr w:type="gramEnd"/>
+      <w:r>
+        <w:t xml:space="preserve"> </w:t>
       </w:r>
       <w:r>
         <w:t>3</w:t>
@@ -1742,7 +1846,28 @@
         <w:rPr>
           <w:rFonts w:hint="eastAsia"/>
         </w:rPr>
-        <w:t xml:space="preserve">통신을 통한 수동제어는 딜레이가 좀 있는 편 </w:t>
+        <w:t>통신을 통한 수동제어는 딜레이</w:t>
+      </w:r>
+      <w:r>
+        <w:rPr>
+          <w:rFonts w:hint="eastAsia"/>
+        </w:rPr>
+        <w:t>(</w:t>
+      </w:r>
+      <w:r>
+        <w:t>1~ 2</w:t>
+      </w:r>
+      <w:r>
+        <w:rPr>
+          <w:rFonts w:hint="eastAsia"/>
+        </w:rPr>
+        <w:t>초)</w:t>
+      </w:r>
+      <w:r>
+        <w:rPr>
+          <w:rFonts w:hint="eastAsia"/>
+        </w:rPr>
+        <w:t xml:space="preserve">가 좀 있는 편 </w:t>
       </w:r>
       <w:r>
         <w:t xml:space="preserve">-&gt; </w:t>
@@ -1772,6 +1897,202 @@
         <w:wordWrap/>
         <w:autoSpaceDE/>
         <w:autoSpaceDN/>
+      </w:pPr>
+      <w:r>
+        <w:br w:type="page"/>
+      </w:r>
+    </w:p>
+    <w:p>
+      <w:r>
+        <w:lastRenderedPageBreak/>
+        <w:t>2021/11/02(</w:t>
+      </w:r>
+      <w:r>
+        <w:rPr>
+          <w:rFonts w:hint="eastAsia"/>
+        </w:rPr>
+        <w:t>화)</w:t>
+      </w:r>
+    </w:p>
+    <w:p>
+      <w:r>
+        <w:rPr>
+          <w:rFonts w:hint="eastAsia"/>
+        </w:rPr>
+        <w:t xml:space="preserve">부품도착 </w:t>
+      </w:r>
+      <w:r>
+        <w:t xml:space="preserve">-&gt; </w:t>
+      </w:r>
+    </w:p>
+    <w:p>
+      <w:pPr>
+        <w:pStyle w:val="a4"/>
+        <w:numPr>
+          <w:ilvl w:val="0"/>
+          <w:numId w:val="7"/>
+        </w:numPr>
+        <w:ind w:leftChars="0"/>
+      </w:pPr>
+      <w:proofErr w:type="spellStart"/>
+      <w:r>
+        <w:rPr>
+          <w:rFonts w:hint="eastAsia"/>
+        </w:rPr>
+        <w:t>트래킹센서모듈</w:t>
+      </w:r>
+      <w:proofErr w:type="spellEnd"/>
+      <w:r>
+        <w:rPr>
+          <w:rFonts w:hint="eastAsia"/>
+        </w:rPr>
+        <w:t xml:space="preserve"> 교체 </w:t>
+      </w:r>
+      <w:r>
+        <w:t xml:space="preserve">-&gt; </w:t>
+      </w:r>
+      <w:r>
+        <w:rPr>
+          <w:rFonts w:hint="eastAsia"/>
+        </w:rPr>
+        <w:t>센서 민감도 조정 후 자동모드 원활시행 여부 확인</w:t>
+      </w:r>
+    </w:p>
+    <w:p>
+      <w:pPr>
+        <w:pStyle w:val="a4"/>
+        <w:numPr>
+          <w:ilvl w:val="0"/>
+          <w:numId w:val="7"/>
+        </w:numPr>
+        <w:ind w:leftChars="0"/>
+      </w:pPr>
+      <w:r>
+        <w:rPr>
+          <w:rFonts w:hint="eastAsia"/>
+        </w:rPr>
+        <w:t xml:space="preserve">자동모드 시행에 문제 </w:t>
+      </w:r>
+      <w:proofErr w:type="spellStart"/>
+      <w:r>
+        <w:rPr>
+          <w:rFonts w:hint="eastAsia"/>
+        </w:rPr>
+        <w:t>미발견</w:t>
+      </w:r>
+      <w:proofErr w:type="spellEnd"/>
+      <w:r>
+        <w:rPr>
+          <w:rFonts w:hint="eastAsia"/>
+        </w:rPr>
+        <w:t xml:space="preserve"> 시 초음파센서와 연계에 이상유무 확인</w:t>
+      </w:r>
+    </w:p>
+    <w:p>
+      <w:pPr>
+        <w:pStyle w:val="a4"/>
+        <w:numPr>
+          <w:ilvl w:val="1"/>
+          <w:numId w:val="7"/>
+        </w:numPr>
+        <w:ind w:leftChars="0"/>
+        <w:rPr>
+          <w:rFonts w:hint="eastAsia"/>
+        </w:rPr>
+      </w:pPr>
+      <w:r>
+        <w:rPr>
+          <w:rFonts w:hint="eastAsia"/>
+        </w:rPr>
+        <w:t xml:space="preserve">초음파와는 큰 관계없는 것으로 판단 </w:t>
+      </w:r>
+      <w:r>
+        <w:t xml:space="preserve">-&gt; </w:t>
+      </w:r>
+      <w:r>
+        <w:rPr>
+          <w:rFonts w:hint="eastAsia"/>
+        </w:rPr>
+        <w:t>센서도착 시 센서 만지면서 같이 조율</w:t>
+      </w:r>
+    </w:p>
+    <w:p>
+      <w:pPr>
+        <w:pStyle w:val="a4"/>
+        <w:numPr>
+          <w:ilvl w:val="0"/>
+          <w:numId w:val="7"/>
+        </w:numPr>
+        <w:ind w:leftChars="0"/>
+      </w:pPr>
+      <w:r>
+        <w:rPr>
+          <w:rFonts w:hint="eastAsia"/>
+        </w:rPr>
+        <w:t>지게차</w:t>
+      </w:r>
+      <w:r>
+        <w:t xml:space="preserve"> </w:t>
+      </w:r>
+      <w:r>
+        <w:rPr>
+          <w:rFonts w:hint="eastAsia"/>
+        </w:rPr>
+        <w:t>차량과 연결</w:t>
+      </w:r>
+      <w:r>
+        <w:rPr>
+          <w:rFonts w:hint="eastAsia"/>
+        </w:rPr>
+        <w:t>(완료)</w:t>
+      </w:r>
+    </w:p>
+    <w:p>
+      <w:pPr>
+        <w:pStyle w:val="a4"/>
+        <w:numPr>
+          <w:ilvl w:val="1"/>
+          <w:numId w:val="7"/>
+        </w:numPr>
+        <w:ind w:leftChars="0"/>
+        <w:rPr>
+          <w:rFonts w:hint="eastAsia"/>
+        </w:rPr>
+      </w:pPr>
+      <w:r>
+        <w:rPr>
+          <w:rFonts w:hint="eastAsia"/>
+        </w:rPr>
+        <w:t xml:space="preserve">지게차와는 연결 </w:t>
+      </w:r>
+      <w:r>
+        <w:t xml:space="preserve">-&gt; </w:t>
+      </w:r>
+      <w:r>
+        <w:rPr>
+          <w:rFonts w:hint="eastAsia"/>
+        </w:rPr>
+        <w:t xml:space="preserve">수동모드 시 </w:t>
+      </w:r>
+      <w:r>
+        <w:t>‘M’</w:t>
+      </w:r>
+      <w:r>
+        <w:rPr>
+          <w:rFonts w:hint="eastAsia"/>
+        </w:rPr>
+        <w:t>값을 계속해서 반복한다는 점.</w:t>
+      </w:r>
+    </w:p>
+    <w:p>
+      <w:pPr>
+        <w:rPr>
+          <w:rFonts w:hint="eastAsia"/>
+        </w:rPr>
+      </w:pPr>
+    </w:p>
+    <w:p>
+      <w:pPr>
         <w:rPr>
           <w:rFonts w:hint="eastAsia"/>
         </w:rPr>
@@ -1903,6 +2224,95 @@
     </w:lvl>
   </w:abstractNum>
   <w:abstractNum w:abstractNumId="1" w15:restartNumberingAfterBreak="0">
+    <w:nsid w:val="15D71E31"/>
+    <w:multiLevelType w:val="hybridMultilevel"/>
+    <w:tmpl w:val="6A466BE8"/>
+    <w:lvl w:ilvl="0" w:tplc="3FD40D8E">
+      <w:start w:val="1"/>
+      <w:numFmt w:val="decimal"/>
+      <w:lvlText w:val="%1."/>
+      <w:lvlJc w:val="left"/>
+      <w:pPr>
+        <w:ind w:left="760" w:hanging="360"/>
+      </w:pPr>
+      <w:rPr>
+        <w:rFonts w:hint="default"/>
+      </w:rPr>
+    </w:lvl>
+    <w:lvl w:ilvl="1" w:tplc="04090019">
+      <w:start w:val="1"/>
+      <w:numFmt w:val="upperLetter"/>
+      <w:lvlText w:val="%2."/>
+      <w:lvlJc w:val="left"/>
+      <w:pPr>
+        <w:ind w:left="1200" w:hanging="400"/>
+      </w:pPr>
+    </w:lvl>
+    <w:lvl w:ilvl="2" w:tplc="0409001B" w:tentative="1">
+      <w:start w:val="1"/>
+      <w:numFmt w:val="lowerRoman"/>
+      <w:lvlText w:val="%3."/>
+      <w:lvlJc w:val="right"/>
+      <w:pPr>
+        <w:ind w:left="1600" w:hanging="400"/>
+      </w:pPr>
+    </w:lvl>
+    <w:lvl w:ilvl="3" w:tplc="0409000F" w:tentative="1">
+      <w:start w:val="1"/>
+      <w:numFmt w:val="decimal"/>
+      <w:lvlText w:val="%4."/>
+      <w:lvlJc w:val="left"/>
+      <w:pPr>
+        <w:ind w:left="2000" w:hanging="400"/>
+      </w:pPr>
+    </w:lvl>
+    <w:lvl w:ilvl="4" w:tplc="04090019" w:tentative="1">
+      <w:start w:val="1"/>
+      <w:numFmt w:val="upperLetter"/>
+      <w:lvlText w:val="%5."/>
+      <w:lvlJc w:val="left"/>
+      <w:pPr>
+        <w:ind w:left="2400" w:hanging="400"/>
+      </w:pPr>
+    </w:lvl>
+    <w:lvl w:ilvl="5" w:tplc="0409001B" w:tentative="1">
+      <w:start w:val="1"/>
+      <w:numFmt w:val="lowerRoman"/>
+      <w:lvlText w:val="%6."/>
+      <w:lvlJc w:val="right"/>
+      <w:pPr>
+        <w:ind w:left="2800" w:hanging="400"/>
+      </w:pPr>
+    </w:lvl>
+    <w:lvl w:ilvl="6" w:tplc="0409000F" w:tentative="1">
+      <w:start w:val="1"/>
+      <w:numFmt w:val="decimal"/>
+      <w:lvlText w:val="%7."/>
+      <w:lvlJc w:val="left"/>
+      <w:pPr>
+        <w:ind w:left="3200" w:hanging="400"/>
+      </w:pPr>
+    </w:lvl>
+    <w:lvl w:ilvl="7" w:tplc="04090019" w:tentative="1">
+      <w:start w:val="1"/>
+      <w:numFmt w:val="upperLetter"/>
+      <w:lvlText w:val="%8."/>
+      <w:lvlJc w:val="left"/>
+      <w:pPr>
+        <w:ind w:left="3600" w:hanging="400"/>
+      </w:pPr>
+    </w:lvl>
+    <w:lvl w:ilvl="8" w:tplc="0409001B" w:tentative="1">
+      <w:start w:val="1"/>
+      <w:numFmt w:val="lowerRoman"/>
+      <w:lvlText w:val="%9."/>
+      <w:lvlJc w:val="right"/>
+      <w:pPr>
+        <w:ind w:left="4000" w:hanging="400"/>
+      </w:pPr>
+    </w:lvl>
+  </w:abstractNum>
+  <w:abstractNum w:abstractNumId="2" w15:restartNumberingAfterBreak="0">
     <w:nsid w:val="29FE1F79"/>
     <w:multiLevelType w:val="hybridMultilevel"/>
     <w:tmpl w:val="3F785D60"/>
@@ -1991,7 +2401,7 @@
       </w:pPr>
     </w:lvl>
   </w:abstractNum>
-  <w:abstractNum w:abstractNumId="2" w15:restartNumberingAfterBreak="0">
+  <w:abstractNum w:abstractNumId="3" w15:restartNumberingAfterBreak="0">
     <w:nsid w:val="373A5F69"/>
     <w:multiLevelType w:val="hybridMultilevel"/>
     <w:tmpl w:val="05A25112"/>
@@ -2080,7 +2490,7 @@
       </w:pPr>
     </w:lvl>
   </w:abstractNum>
-  <w:abstractNum w:abstractNumId="3" w15:restartNumberingAfterBreak="0">
+  <w:abstractNum w:abstractNumId="4" w15:restartNumberingAfterBreak="0">
     <w:nsid w:val="3DC867C6"/>
     <w:multiLevelType w:val="hybridMultilevel"/>
     <w:tmpl w:val="30860878"/>
@@ -2169,7 +2579,96 @@
       </w:pPr>
     </w:lvl>
   </w:abstractNum>
-  <w:abstractNum w:abstractNumId="4" w15:restartNumberingAfterBreak="0">
+  <w:abstractNum w:abstractNumId="5" w15:restartNumberingAfterBreak="0">
+    <w:nsid w:val="558D55B2"/>
+    <w:multiLevelType w:val="hybridMultilevel"/>
+    <w:tmpl w:val="B29ECDAE"/>
+    <w:lvl w:ilvl="0" w:tplc="672C99D2">
+      <w:start w:val="1"/>
+      <w:numFmt w:val="decimal"/>
+      <w:lvlText w:val="%1."/>
+      <w:lvlJc w:val="left"/>
+      <w:pPr>
+        <w:ind w:left="1160" w:hanging="360"/>
+      </w:pPr>
+      <w:rPr>
+        <w:rFonts w:hint="default"/>
+      </w:rPr>
+    </w:lvl>
+    <w:lvl w:ilvl="1" w:tplc="04090019" w:tentative="1">
+      <w:start w:val="1"/>
+      <w:numFmt w:val="upperLetter"/>
+      <w:lvlText w:val="%2."/>
+      <w:lvlJc w:val="left"/>
+      <w:pPr>
+        <w:ind w:left="1600" w:hanging="400"/>
+      </w:pPr>
+    </w:lvl>
+    <w:lvl w:ilvl="2" w:tplc="0409001B" w:tentative="1">
+      <w:start w:val="1"/>
+      <w:numFmt w:val="lowerRoman"/>
+      <w:lvlText w:val="%3."/>
+      <w:lvlJc w:val="right"/>
+      <w:pPr>
+        <w:ind w:left="2000" w:hanging="400"/>
+      </w:pPr>
+    </w:lvl>
+    <w:lvl w:ilvl="3" w:tplc="0409000F" w:tentative="1">
+      <w:start w:val="1"/>
+      <w:numFmt w:val="decimal"/>
+      <w:lvlText w:val="%4."/>
+      <w:lvlJc w:val="left"/>
+      <w:pPr>
+        <w:ind w:left="2400" w:hanging="400"/>
+      </w:pPr>
+    </w:lvl>
+    <w:lvl w:ilvl="4" w:tplc="04090019" w:tentative="1">
+      <w:start w:val="1"/>
+      <w:numFmt w:val="upperLetter"/>
+      <w:lvlText w:val="%5."/>
+      <w:lvlJc w:val="left"/>
+      <w:pPr>
+        <w:ind w:left="2800" w:hanging="400"/>
+      </w:pPr>
+    </w:lvl>
+    <w:lvl w:ilvl="5" w:tplc="0409001B" w:tentative="1">
+      <w:start w:val="1"/>
+      <w:numFmt w:val="lowerRoman"/>
+      <w:lvlText w:val="%6."/>
+      <w:lvlJc w:val="right"/>
+      <w:pPr>
+        <w:ind w:left="3200" w:hanging="400"/>
+      </w:pPr>
+    </w:lvl>
+    <w:lvl w:ilvl="6" w:tplc="0409000F" w:tentative="1">
+      <w:start w:val="1"/>
+      <w:numFmt w:val="decimal"/>
+      <w:lvlText w:val="%7."/>
+      <w:lvlJc w:val="left"/>
+      <w:pPr>
+        <w:ind w:left="3600" w:hanging="400"/>
+      </w:pPr>
+    </w:lvl>
+    <w:lvl w:ilvl="7" w:tplc="04090019" w:tentative="1">
+      <w:start w:val="1"/>
+      <w:numFmt w:val="upperLetter"/>
+      <w:lvlText w:val="%8."/>
+      <w:lvlJc w:val="left"/>
+      <w:pPr>
+        <w:ind w:left="4000" w:hanging="400"/>
+      </w:pPr>
+    </w:lvl>
+    <w:lvl w:ilvl="8" w:tplc="0409001B" w:tentative="1">
+      <w:start w:val="1"/>
+      <w:numFmt w:val="lowerRoman"/>
+      <w:lvlText w:val="%9."/>
+      <w:lvlJc w:val="right"/>
+      <w:pPr>
+        <w:ind w:left="4400" w:hanging="400"/>
+      </w:pPr>
+    </w:lvl>
+  </w:abstractNum>
+  <w:abstractNum w:abstractNumId="6" w15:restartNumberingAfterBreak="0">
     <w:nsid w:val="58CC5537"/>
     <w:multiLevelType w:val="hybridMultilevel"/>
     <w:tmpl w:val="DD7C8424"/>
@@ -2281,7 +2780,7 @@
       </w:rPr>
     </w:lvl>
   </w:abstractNum>
-  <w:abstractNum w:abstractNumId="5" w15:restartNumberingAfterBreak="0">
+  <w:abstractNum w:abstractNumId="7" w15:restartNumberingAfterBreak="0">
     <w:nsid w:val="70221288"/>
     <w:multiLevelType w:val="hybridMultilevel"/>
     <w:tmpl w:val="BC36EE30"/>
@@ -2374,19 +2873,25 @@
     <w:abstractNumId w:val="0"/>
   </w:num>
   <w:num w:numId="2">
+    <w:abstractNumId w:val="6"/>
+  </w:num>
+  <w:num w:numId="3">
+    <w:abstractNumId w:val="7"/>
+  </w:num>
+  <w:num w:numId="4">
+    <w:abstractNumId w:val="3"/>
+  </w:num>
+  <w:num w:numId="5">
     <w:abstractNumId w:val="4"/>
   </w:num>
-  <w:num w:numId="3">
-    <w:abstractNumId w:val="5"/>
-  </w:num>
-  <w:num w:numId="4">
+  <w:num w:numId="6">
     <w:abstractNumId w:val="2"/>
   </w:num>
-  <w:num w:numId="5">
-    <w:abstractNumId w:val="3"/>
+  <w:num w:numId="7">
+    <w:abstractNumId w:val="1"/>
   </w:num>
-  <w:num w:numId="6">
-    <w:abstractNumId w:val="1"/>
+  <w:num w:numId="8">
+    <w:abstractNumId w:val="5"/>
   </w:num>
 </w:numbering>
 </file>
@@ -2515,6 +3020,7 @@
     <w:lsdException w:name="HTML Sample" w:semiHidden="1" w:unhideWhenUsed="1"/>
     <w:lsdException w:name="HTML Typewriter" w:semiHidden="1" w:unhideWhenUsed="1"/>
     <w:lsdException w:name="HTML Variable" w:semiHidden="1" w:unhideWhenUsed="1"/>
+    <w:lsdException w:name="Normal Table" w:semiHidden="1" w:unhideWhenUsed="1"/>
     <w:lsdException w:name="annotation subject" w:semiHidden="1" w:unhideWhenUsed="1"/>
     <w:lsdException w:name="No List" w:semiHidden="1" w:unhideWhenUsed="1"/>
     <w:lsdException w:name="Outline List 1" w:semiHidden="1" w:unhideWhenUsed="1"/>
@@ -2557,8 +3063,11 @@
     <w:lsdException w:name="Table Contemporary" w:semiHidden="1" w:unhideWhenUsed="1"/>
     <w:lsdException w:name="Table Elegant" w:semiHidden="1" w:unhideWhenUsed="1"/>
     <w:lsdException w:name="Table Professional" w:semiHidden="1" w:unhideWhenUsed="1"/>
+    <w:lsdException w:name="Table Subtle 1" w:semiHidden="1" w:unhideWhenUsed="1"/>
     <w:lsdException w:name="Table Subtle 2" w:semiHidden="1" w:unhideWhenUsed="1"/>
     <w:lsdException w:name="Table Web 1" w:semiHidden="1" w:unhideWhenUsed="1"/>
+    <w:lsdException w:name="Table Web 2" w:semiHidden="1" w:unhideWhenUsed="1"/>
+    <w:lsdException w:name="Table Web 3" w:semiHidden="1" w:unhideWhenUsed="1"/>
     <w:lsdException w:name="Balloon Text" w:semiHidden="1" w:unhideWhenUsed="1"/>
     <w:lsdException w:name="Table Grid" w:uiPriority="39"/>
     <w:lsdException w:name="Table Theme" w:semiHidden="1" w:unhideWhenUsed="1"/>

</xml_diff>